<commit_message>
Finishing Module 4, starting with Resume
</commit_message>
<xml_diff>
--- a/Course 1 - ML with Python/Module 4 - Building Unsupervised Learning Models/Dimension Reduction & Feature Engineering/Resume..docx
+++ b/Course 1 - ML with Python/Module 4 - Building Unsupervised Learning Models/Dimension Reduction & Feature Engineering/Resume..docx
@@ -85,6 +85,54 @@
       </w:r>
     </w:p>
     <w:p>
+      <w:r>
+        <w:rPr>
+          <w:rFonts w:ascii="Montserrat" w:hAnsi="Montserrat"/>
+        </w:rPr>
+        <w:drawing>
+          <wp:inline distT="0" distB="0" distL="0" distR="0" wp14:anchorId="01271E81" wp14:editId="54C9FA67">
+            <wp:extent cx="5400040" cy="4052570"/>
+            <wp:effectExtent l="0" t="0" r="0" b="5080"/>
+            <wp:docPr id="1" name="Imagen 1"/>
+            <wp:cNvGraphicFramePr>
+              <a:graphicFrameLocks xmlns:a="http://schemas.openxmlformats.org/drawingml/2006/main" noChangeAspect="1"/>
+            </wp:cNvGraphicFramePr>
+            <a:graphic xmlns:a="http://schemas.openxmlformats.org/drawingml/2006/main">
+              <a:graphicData uri="http://schemas.openxmlformats.org/drawingml/2006/picture">
+                <pic:pic xmlns:pic="http://schemas.openxmlformats.org/drawingml/2006/picture">
+                  <pic:nvPicPr>
+                    <pic:cNvPr id="1" name=""/>
+                    <pic:cNvPicPr/>
+                  </pic:nvPicPr>
+                  <pic:blipFill>
+                    <a:blip r:embed="rId6"/>
+                    <a:stretch>
+                      <a:fillRect/>
+                    </a:stretch>
+                  </pic:blipFill>
+                  <pic:spPr>
+                    <a:xfrm>
+                      <a:off x="0" y="0"/>
+                      <a:ext cx="5400040" cy="4052570"/>
+                    </a:xfrm>
+                    <a:prstGeom prst="rect">
+                      <a:avLst/>
+                    </a:prstGeom>
+                  </pic:spPr>
+                </pic:pic>
+              </a:graphicData>
+            </a:graphic>
+          </wp:inline>
+        </w:drawing>
+      </w:r>
+      <w:r>
+        <w:rPr>
+          <w:rFonts w:ascii="Montserrat" w:hAnsi="Montserrat"/>
+        </w:rPr>
+        <w:t xml:space="preserve"> </w:t>
+      </w:r>
+    </w:p>
+    <w:p>
       <w:pPr>
         <w:pStyle w:val="Ttulo2"/>
         <w:spacing w:line="276" w:lineRule="auto"/>
@@ -410,6 +458,7 @@
         <w:rPr>
           <w:rFonts w:ascii="Montserrat" w:hAnsi="Montserrat"/>
         </w:rPr>
+        <w:lastRenderedPageBreak/>
         <w:t>Real-World Applications of Clustering.</w:t>
       </w:r>
     </w:p>
@@ -750,7 +799,6 @@
         <w:rPr>
           <w:rFonts w:ascii="Segoe UI Emoji" w:hAnsi="Segoe UI Emoji" w:cs="Segoe UI Emoji"/>
         </w:rPr>
-        <w:lastRenderedPageBreak/>
         <w:t>✔</w:t>
       </w:r>
       <w:r>
@@ -1182,6 +1230,7 @@
               <w:rPr>
                 <w:rFonts w:ascii="Montserrat" w:hAnsi="Montserrat"/>
               </w:rPr>
+              <w:lastRenderedPageBreak/>
               <w:t>Density-Based</w:t>
             </w:r>
           </w:p>
@@ -1483,7 +1532,6 @@
           <w:szCs w:val="24"/>
           <w:lang w:val="en-US"/>
         </w:rPr>
-        <w:lastRenderedPageBreak/>
         <w:t>1.</w:t>
       </w:r>
       <w:r>
@@ -1811,6 +1859,7 @@
         <w:rPr>
           <w:rFonts w:ascii="Segoe UI Emoji" w:hAnsi="Segoe UI Emoji" w:cs="Segoe UI Emoji"/>
         </w:rPr>
+        <w:lastRenderedPageBreak/>
         <w:t>✔</w:t>
       </w:r>
       <w:r>
@@ -2041,7 +2090,6 @@
           <w:szCs w:val="24"/>
           <w:lang w:val="en-US"/>
         </w:rPr>
-        <w:lastRenderedPageBreak/>
         <w:t>3.</w:t>
       </w:r>
       <w:r>
@@ -2391,6 +2439,7 @@
         <w:rPr>
           <w:rFonts w:ascii="Montserrat" w:hAnsi="Montserrat"/>
         </w:rPr>
+        <w:lastRenderedPageBreak/>
         <w:t>The entire dataset starts as one large cluster.</w:t>
       </w:r>
     </w:p>
@@ -2812,7 +2861,6 @@
           <w:sz w:val="32"/>
           <w:szCs w:val="32"/>
         </w:rPr>
-        <w:lastRenderedPageBreak/>
         <w:t>📌</w:t>
       </w:r>
       <w:r>
@@ -3141,6 +3189,7 @@
           <w:b/>
           <w:bCs/>
         </w:rPr>
+        <w:lastRenderedPageBreak/>
         <w:t>K Value</w:t>
       </w:r>
       <w:r>
@@ -3617,7 +3666,6 @@
           <w:sz w:val="24"/>
           <w:szCs w:val="24"/>
         </w:rPr>
-        <w:lastRenderedPageBreak/>
         <w:t>🔹</w:t>
       </w:r>
       <w:r>
@@ -3934,6 +3982,7 @@
           <w:bCs/>
           <w:lang w:eastAsia="es-AR"/>
         </w:rPr>
+        <w:lastRenderedPageBreak/>
         <w:t>Solution:</w:t>
       </w:r>
       <w:r>
@@ -4666,7 +4715,6 @@
           <w:bCs/>
           <w:lang w:eastAsia="es-AR"/>
         </w:rPr>
-        <w:lastRenderedPageBreak/>
         <w:t>When to use</w:t>
       </w:r>
       <w:r>
@@ -5078,6 +5126,7 @@
           <w:bCs/>
           <w:lang w:eastAsia="es-AR"/>
         </w:rPr>
+        <w:lastRenderedPageBreak/>
         <w:t>When to use</w:t>
       </w:r>
       <w:r>
@@ -5725,7 +5774,6 @@
           <w:bCs/>
           <w:lang w:eastAsia="es-AR"/>
         </w:rPr>
-        <w:lastRenderedPageBreak/>
         <w:t>When to use</w:t>
       </w:r>
       <w:r>
@@ -6071,15 +6119,7 @@
           <w:rFonts w:ascii="Montserrat" w:eastAsia="Times New Roman" w:hAnsi="Montserrat" w:cs="Times New Roman"/>
           <w:lang w:eastAsia="es-AR"/>
         </w:rPr>
-        <w:t xml:space="preserve"> is the inverse covariance matrix, adjusting for feature </w:t>
-      </w:r>
-      <w:proofErr w:type="gramStart"/>
-      <w:r>
-        <w:rPr>
-          <w:rFonts w:ascii="Montserrat" w:eastAsia="Times New Roman" w:hAnsi="Montserrat" w:cs="Times New Roman"/>
-          <w:lang w:eastAsia="es-AR"/>
-        </w:rPr>
-        <w:t>correlations</w:t>
+        <w:t xml:space="preserve"> is the inverse covariance matrix, adjusting for feature correlations</w:t>
       </w:r>
       <w:r>
         <w:rPr>
@@ -6088,7 +6128,6 @@
         </w:rPr>
         <w:t>.</w:t>
       </w:r>
-      <w:proofErr w:type="gramEnd"/>
     </w:p>
     <w:p>
       <w:pPr>
@@ -6240,6 +6279,7 @@
           <w:bCs/>
           <w:lang w:eastAsia="es-AR"/>
         </w:rPr>
+        <w:lastRenderedPageBreak/>
         <w:t>Mahalanobis</w:t>
       </w:r>
       <w:proofErr w:type="spellEnd"/>
@@ -6918,7 +6958,6 @@
           <w:rFonts w:ascii="Montserrat" w:eastAsia="Times New Roman" w:hAnsi="Montserrat" w:cs="Segoe UI Emoji"/>
           <w:lang w:eastAsia="es-AR"/>
         </w:rPr>
-        <w:lastRenderedPageBreak/>
         <w:t xml:space="preserve">Since centroids are </w:t>
       </w:r>
       <w:r>
@@ -7292,6 +7331,7 @@
           <w:rFonts w:ascii="Montserrat" w:eastAsia="Times New Roman" w:hAnsi="Montserrat" w:cs="Times New Roman"/>
           <w:lang w:eastAsia="es-AR"/>
         </w:rPr>
+        <w:lastRenderedPageBreak/>
         <w:t xml:space="preserve">The </w:t>
       </w:r>
       <w:r>
@@ -7767,7 +7807,6 @@
           <w:rFonts w:ascii="Montserrat" w:hAnsi="Montserrat"/>
           <w:lang w:val="en-US"/>
         </w:rPr>
-        <w:lastRenderedPageBreak/>
         <w:t>Silhouette Score</w:t>
       </w:r>
     </w:p>
@@ -8192,6 +8231,7 @@
           <w:bCs/>
           <w:lang w:eastAsia="es-AR"/>
         </w:rPr>
+        <w:lastRenderedPageBreak/>
         <w:t>Negative scores</w:t>
       </w:r>
       <w:r>
@@ -8662,7 +8702,6 @@
           <w:sz w:val="24"/>
           <w:szCs w:val="24"/>
         </w:rPr>
-        <w:lastRenderedPageBreak/>
         <w:t>🔹</w:t>
       </w:r>
       <w:r>
@@ -9002,14 +9041,7 @@
           <w:rFonts w:ascii="Montserrat" w:eastAsia="Times New Roman" w:hAnsi="Montserrat" w:cs="Times New Roman"/>
           <w:lang w:eastAsia="es-AR"/>
         </w:rPr>
-        <w:t xml:space="preserve"> radius</w:t>
-      </w:r>
-      <w:r>
-        <w:rPr>
-          <w:rFonts w:ascii="Montserrat" w:eastAsia="Times New Roman" w:hAnsi="Montserrat" w:cs="Times New Roman"/>
-          <w:lang w:eastAsia="es-AR"/>
-        </w:rPr>
-        <w:t>.</w:t>
+        <w:t xml:space="preserve"> radius.</w:t>
       </w:r>
     </w:p>
     <w:p>
@@ -9096,14 +9128,7 @@
           <w:rFonts w:ascii="Montserrat" w:eastAsia="Times New Roman" w:hAnsi="Montserrat" w:cs="Times New Roman"/>
           <w:lang w:eastAsia="es-AR"/>
         </w:rPr>
-        <w:t xml:space="preserve"> </w:t>
-      </w:r>
-      <w:r>
-        <w:rPr>
-          <w:rFonts w:ascii="Montserrat" w:eastAsia="Times New Roman" w:hAnsi="Montserrat" w:cs="Times New Roman"/>
-          <w:lang w:eastAsia="es-AR"/>
-        </w:rPr>
-        <w:t>Do not belong to any cluster because they lack enough nearby points.</w:t>
+        <w:t xml:space="preserve"> Do not belong to any cluster because they lack enough nearby points.</w:t>
       </w:r>
     </w:p>
     <w:p>
@@ -9121,6 +9146,7 @@
           <w:rFonts w:ascii="Segoe UI Emoji" w:hAnsi="Segoe UI Emoji" w:cs="Segoe UI Emoji"/>
           <w:lang w:val="en-US"/>
         </w:rPr>
+        <w:lastRenderedPageBreak/>
         <w:t>✔</w:t>
       </w:r>
       <w:r>
@@ -9745,7 +9771,6 @@
           <w:rFonts w:ascii="Segoe UI Emoji" w:eastAsia="Times New Roman" w:hAnsi="Segoe UI Emoji" w:cs="Segoe UI Emoji"/>
           <w:lang w:eastAsia="es-AR"/>
         </w:rPr>
-        <w:lastRenderedPageBreak/>
         <w:t>⚠</w:t>
       </w:r>
       <w:r>
@@ -10215,6 +10240,7 @@
           <w:rFonts w:ascii="Segoe UI Emoji" w:hAnsi="Segoe UI Emoji" w:cs="Segoe UI Emoji"/>
           <w:lang w:val="en-US"/>
         </w:rPr>
+        <w:lastRenderedPageBreak/>
         <w:t>✔</w:t>
       </w:r>
       <w:r>
@@ -10229,14 +10255,7 @@
           <w:rFonts w:ascii="Montserrat" w:hAnsi="Montserrat"/>
           <w:lang w:val="en-US"/>
         </w:rPr>
-        <w:t>H</w:t>
-      </w:r>
-      <w:r>
-        <w:rPr>
-          <w:rFonts w:ascii="Montserrat" w:hAnsi="Montserrat"/>
-          <w:lang w:val="en-US"/>
-        </w:rPr>
-        <w:t>DBSCAN Algorithm Steps</w:t>
+        <w:t>HDBSCAN Algorithm Steps</w:t>
       </w:r>
     </w:p>
     <w:p>
@@ -10743,7 +10762,6 @@
           <w:sz w:val="24"/>
           <w:szCs w:val="24"/>
         </w:rPr>
-        <w:lastRenderedPageBreak/>
         <w:t>🔹</w:t>
       </w:r>
       <w:r>
@@ -11412,6 +11430,7 @@
           <w:rFonts w:ascii="Segoe UI Emoji" w:eastAsia="Times New Roman" w:hAnsi="Segoe UI Emoji" w:cs="Segoe UI Emoji"/>
           <w:lang w:eastAsia="es-AR"/>
         </w:rPr>
+        <w:lastRenderedPageBreak/>
         <w:t>✔</w:t>
       </w:r>
       <w:r>
@@ -13711,6 +13730,7 @@
   <w:style w:type="character" w:default="1" w:styleId="Fuentedeprrafopredeter">
     <w:name w:val="Default Paragraph Font"/>
     <w:uiPriority w:val="1"/>
+    <w:semiHidden/>
     <w:unhideWhenUsed/>
   </w:style>
   <w:style w:type="table" w:default="1" w:styleId="Tablanormal">

</xml_diff>